<commit_message>
Wrote documentation and finally got the multiple stepper drivers working on uart
</commit_message>
<xml_diff>
--- a/Documentation/KiCad.docx
+++ b/Documentation/KiCad.docx
@@ -485,7 +485,19 @@
         <w:t xml:space="preserve">The Rastaban project requires a printed circuit board (PCB) </w:t>
       </w:r>
       <w:r>
-        <w:t xml:space="preserve">so it can be tested and moved safely from one point to another. Later a pcb is the only viable way to </w:t>
+        <w:t xml:space="preserve">so it can be </w:t>
+      </w:r>
+      <w:r>
+        <w:t>used</w:t>
+      </w:r>
+      <w:r>
+        <w:t xml:space="preserve"> and moved safely from one point to another. Later a </w:t>
+      </w:r>
+      <w:r>
+        <w:t>PCB</w:t>
+      </w:r>
+      <w:r>
+        <w:t xml:space="preserve"> is the only viable way to </w:t>
       </w:r>
       <w:r>
         <w:t>produce this product in larger quantities.</w:t>
@@ -508,16 +520,40 @@
         <w:t xml:space="preserve">KICAD 6 </w:t>
       </w:r>
       <w:r>
-        <w:t>are is follows</w:t>
+        <w:t xml:space="preserve">are </w:t>
+      </w:r>
+      <w:r>
+        <w:t xml:space="preserve">as </w:t>
+      </w:r>
+      <w:r>
+        <w:t>follows</w:t>
       </w:r>
       <w:r>
         <w:t>.</w:t>
       </w:r>
       <w:r>
-        <w:t xml:space="preserve"> KICAD is open-source, free, widely used by many hobiests and also some professionals and apart from that it’s </w:t>
-      </w:r>
-      <w:r>
-        <w:t>good software to learn how to design PCB’s.</w:t>
+        <w:t xml:space="preserve"> KICAD is open-source, free, widely used by many </w:t>
+      </w:r>
+      <w:r>
+        <w:t>hobbyists</w:t>
+      </w:r>
+      <w:r>
+        <w:t xml:space="preserve"> and also some professionals and apart from that it’s </w:t>
+      </w:r>
+      <w:r>
+        <w:t>good software to</w:t>
+      </w:r>
+      <w:r>
+        <w:t xml:space="preserve"> start</w:t>
+      </w:r>
+      <w:r>
+        <w:t xml:space="preserve"> learn</w:t>
+      </w:r>
+      <w:r>
+        <w:t>ing</w:t>
+      </w:r>
+      <w:r>
+        <w:t xml:space="preserve"> how to design PCB’s.</w:t>
       </w:r>
       <w:r>
         <w:t xml:space="preserve"> </w:t>
@@ -534,10 +570,34 @@
         <w:t>they put their own components first and they really want you to use their online servers, which also makes you more vulnerable to your designs being lost or stolen.</w:t>
       </w:r>
       <w:r>
-        <w:t xml:space="preserve"> Apart from this, you are not allowed to install any useful plugins whatsoever, which could’ve saved you time or made your designs even better. Th</w:t>
-      </w:r>
-      <w:r>
-        <w:t xml:space="preserve">ese are the </w:t>
+        <w:t xml:space="preserve"> Apart from this, you are not allowed to install any useful plugins </w:t>
+      </w:r>
+      <w:r>
+        <w:t xml:space="preserve">like an interactive BOM file for assembly, </w:t>
+      </w:r>
+      <w:r>
+        <w:t xml:space="preserve">3D model archiver, </w:t>
+      </w:r>
+      <w:r>
+        <w:t xml:space="preserve">fabrication toolkits, </w:t>
+      </w:r>
+      <w:r>
+        <w:t xml:space="preserve">which could’ve saved you time or made your designs </w:t>
+      </w:r>
+      <w:r>
+        <w:t xml:space="preserve">and workflow </w:t>
+      </w:r>
+      <w:r>
+        <w:t>even better. Th</w:t>
+      </w:r>
+      <w:r>
+        <w:t xml:space="preserve">ese are </w:t>
+      </w:r>
+      <w:r>
+        <w:t>the main</w:t>
+      </w:r>
+      <w:r>
+        <w:t xml:space="preserve"> </w:t>
       </w:r>
       <w:r>
         <w:t>reason</w:t>
@@ -552,7 +612,13 @@
         <w:t xml:space="preserve">It is, however, to be noted that </w:t>
       </w:r>
       <w:r>
-        <w:t>by using the parts from EasyEda’s library that you gain the fastest (and also probably cheapest) way to produce a fully assembled PCB.</w:t>
+        <w:t xml:space="preserve">by using the parts from EasyEda’s library that you </w:t>
+      </w:r>
+      <w:r>
+        <w:t xml:space="preserve">most likely </w:t>
+      </w:r>
+      <w:r>
+        <w:t>gain the fastest (and also probably cheapest) way to produce a fully assembled PCB.</w:t>
       </w:r>
       <w:r>
         <w:t xml:space="preserve"> Something to keep in mind.</w:t>
@@ -564,7 +630,25 @@
         <w:t>are going to assemble your PCBs yourself, than this is no longer an argument.</w:t>
       </w:r>
       <w:r>
-        <w:t xml:space="preserve"> Apart from that, there are plugins for KICAD6 that give you the ability back to easily get LCSC part numbers that are required by JLCPCB.</w:t>
+        <w:t xml:space="preserve"> Apart from that, there are plugins for KICAD6 that give you the ability back to</w:t>
+      </w:r>
+      <w:r>
+        <w:t xml:space="preserve"> relatively</w:t>
+      </w:r>
+      <w:r>
+        <w:t xml:space="preserve"> easily get LCSC part numbers that are required by JLCPCB</w:t>
+      </w:r>
+      <w:r>
+        <w:t xml:space="preserve"> for </w:t>
+      </w:r>
+      <w:r>
+        <w:t xml:space="preserve">PCB </w:t>
+      </w:r>
+      <w:r>
+        <w:t>assembly</w:t>
+      </w:r>
+      <w:r>
+        <w:t>.</w:t>
       </w:r>
       <w:r>
         <w:br/>

</xml_diff>

<commit_message>
Removed GND connection from phoenix headers
</commit_message>
<xml_diff>
--- a/Documentation/KiCad.docx
+++ b/Documentation/KiCad.docx
@@ -428,7 +428,7 @@
           <w:sz w:val="24"/>
           <w:szCs w:val="24"/>
         </w:rPr>
-        <w:t>05</w:t>
+        <w:t>12</w:t>
       </w:r>
       <w:r>
         <w:rPr>
@@ -442,7 +442,14 @@
           <w:sz w:val="24"/>
           <w:szCs w:val="24"/>
         </w:rPr>
-        <w:t>10</w:t>
+        <w:t>1</w:t>
+      </w:r>
+      <w:r>
+        <w:rPr>
+          <w:sz w:val="24"/>
+          <w:szCs w:val="24"/>
+        </w:rPr>
+        <w:t>2</w:t>
       </w:r>
       <w:r>
         <w:rPr>
@@ -678,8 +685,8 @@
         <w:tblLook w:val="04A0" w:firstRow="1" w:lastRow="0" w:firstColumn="1" w:lastColumn="0" w:noHBand="0" w:noVBand="1"/>
       </w:tblPr>
       <w:tblGrid>
-        <w:gridCol w:w="2973"/>
-        <w:gridCol w:w="2945"/>
+        <w:gridCol w:w="2977"/>
+        <w:gridCol w:w="2941"/>
         <w:gridCol w:w="3144"/>
       </w:tblGrid>
       <w:tr>
@@ -945,6 +952,50 @@
           </w:p>
         </w:tc>
       </w:tr>
+      <w:tr>
+        <w:tc>
+          <w:tcPr>
+            <w:tcW w:w="3174" w:type="dxa"/>
+          </w:tcPr>
+          <w:p>
+            <w:r>
+              <w:t>Freerouting</w:t>
+            </w:r>
+          </w:p>
+        </w:tc>
+        <w:tc>
+          <w:tcPr>
+            <w:tcW w:w="3101" w:type="dxa"/>
+          </w:tcPr>
+          <w:p>
+            <w:r>
+              <w:t>Auto router for Kicad</w:t>
+            </w:r>
+            <w:r>
+              <w:t>. It draws all the connections between components for you</w:t>
+            </w:r>
+            <w:r>
+              <w:t>. Be warned: Auto routing should never be used carelessly, always check the results.</w:t>
+            </w:r>
+            <w:r>
+              <w:t xml:space="preserve"> </w:t>
+            </w:r>
+          </w:p>
+        </w:tc>
+        <w:tc>
+          <w:tcPr>
+            <w:tcW w:w="2787" w:type="dxa"/>
+          </w:tcPr>
+          <w:p>
+            <w:r>
+              <w:t xml:space="preserve">Build into KICAD6 </w:t>
+            </w:r>
+            <w:r>
+              <w:t>(requires Java)</w:t>
+            </w:r>
+          </w:p>
+        </w:tc>
+      </w:tr>
     </w:tbl>
     <w:p>
       <w:pPr>
@@ -1005,6 +1056,7 @@
         </w:pBdr>
       </w:pPr>
       <w:r>
+        <w:lastRenderedPageBreak/>
         <w:t>The design approach</w:t>
       </w:r>
     </w:p>

</xml_diff>

<commit_message>
repo cleanup and added ChatGPT to kicad doc
</commit_message>
<xml_diff>
--- a/Documentation/KiCad.docx
+++ b/Documentation/KiCad.docx
@@ -486,176 +486,105 @@
         <w:t>Why KiCad6?</w:t>
       </w:r>
     </w:p>
-    <w:p/>
-    <w:p>
-      <w:r>
-        <w:t xml:space="preserve">The Rastaban project requires a printed circuit board (PCB) </w:t>
-      </w:r>
-      <w:r>
-        <w:t xml:space="preserve">so it can be </w:t>
-      </w:r>
-      <w:r>
-        <w:t>used</w:t>
-      </w:r>
-      <w:r>
-        <w:t xml:space="preserve"> and moved safely from one point to another. Later a </w:t>
-      </w:r>
-      <w:r>
-        <w:t>PCB</w:t>
-      </w:r>
-      <w:r>
-        <w:t xml:space="preserve"> is the only viable way to </w:t>
-      </w:r>
-      <w:r>
-        <w:t>produce this product in larger quantities.</w:t>
-      </w:r>
-    </w:p>
-    <w:p>
-      <w:r>
-        <w:t>The reaso</w:t>
-      </w:r>
-      <w:r>
-        <w:t>ns</w:t>
-      </w:r>
-      <w:r>
-        <w:t xml:space="preserve"> that </w:t>
-      </w:r>
-      <w:r>
-        <w:t xml:space="preserve">made me choose </w:t>
-      </w:r>
-      <w:r>
-        <w:t xml:space="preserve">KICAD 6 </w:t>
-      </w:r>
-      <w:r>
-        <w:t xml:space="preserve">are </w:t>
-      </w:r>
-      <w:r>
-        <w:t xml:space="preserve">as </w:t>
-      </w:r>
-      <w:r>
-        <w:t>follows</w:t>
-      </w:r>
-      <w:r>
-        <w:t>.</w:t>
-      </w:r>
-      <w:r>
-        <w:t xml:space="preserve"> KICAD is open-source, free, widely used by many </w:t>
-      </w:r>
-      <w:r>
-        <w:t>hobbyists</w:t>
-      </w:r>
-      <w:r>
-        <w:t xml:space="preserve"> and also some professionals and apart from that it’s </w:t>
-      </w:r>
-      <w:r>
-        <w:t>good software to</w:t>
-      </w:r>
-      <w:r>
-        <w:t xml:space="preserve"> start</w:t>
-      </w:r>
-      <w:r>
-        <w:t xml:space="preserve"> learn</w:t>
-      </w:r>
-      <w:r>
-        <w:t>ing</w:t>
-      </w:r>
-      <w:r>
-        <w:t xml:space="preserve"> how to design PCB’s.</w:t>
-      </w:r>
-      <w:r>
-        <w:t xml:space="preserve"> </w:t>
-      </w:r>
-    </w:p>
-    <w:p>
-      <w:r>
-        <w:t>I used to design my  PCB’s with EasyEda, which is proprietary. This isn’t a problem on its own, but it does mean that your</w:t>
-      </w:r>
-      <w:r>
-        <w:t xml:space="preserve"> CAD software is loaded with EasyEda’s ads, </w:t>
-      </w:r>
-      <w:r>
-        <w:t>they put their own components first and they really want you to use their online servers, which also makes you more vulnerable to your designs being lost or stolen.</w:t>
-      </w:r>
-      <w:r>
-        <w:t xml:space="preserve"> Apart from this, you are not allowed to install any useful plugins </w:t>
-      </w:r>
-      <w:r>
-        <w:t xml:space="preserve">like an interactive BOM file for assembly, </w:t>
-      </w:r>
-      <w:r>
-        <w:t xml:space="preserve">3D model archiver, </w:t>
-      </w:r>
-      <w:r>
-        <w:t xml:space="preserve">fabrication toolkits, </w:t>
-      </w:r>
-      <w:r>
-        <w:t xml:space="preserve">which could’ve saved you time or made your designs </w:t>
-      </w:r>
-      <w:r>
-        <w:t xml:space="preserve">and workflow </w:t>
-      </w:r>
-      <w:r>
-        <w:t>even better. Th</w:t>
-      </w:r>
-      <w:r>
-        <w:t xml:space="preserve">ese are </w:t>
-      </w:r>
-      <w:r>
-        <w:t>the main</w:t>
-      </w:r>
-      <w:r>
-        <w:t xml:space="preserve"> </w:t>
-      </w:r>
-      <w:r>
-        <w:t>reason</w:t>
-      </w:r>
-      <w:r>
-        <w:t xml:space="preserve">s </w:t>
-      </w:r>
-      <w:r>
-        <w:t xml:space="preserve">why I stopped using EasyEda. </w:t>
-      </w:r>
-      <w:r>
-        <w:t xml:space="preserve">It is, however, to be noted that </w:t>
-      </w:r>
-      <w:r>
-        <w:t xml:space="preserve">by using the parts from EasyEda’s library that you </w:t>
-      </w:r>
-      <w:r>
-        <w:t xml:space="preserve">most likely </w:t>
-      </w:r>
-      <w:r>
-        <w:t>gain the fastest (and also probably cheapest) way to produce a fully assembled PCB.</w:t>
-      </w:r>
-      <w:r>
-        <w:t xml:space="preserve"> Something to keep in mind.</w:t>
-      </w:r>
-      <w:r>
-        <w:t xml:space="preserve"> If you </w:t>
-      </w:r>
-      <w:r>
-        <w:t>are going to assemble your PCBs yourself, than this is no longer an argument.</w:t>
-      </w:r>
-      <w:r>
-        <w:t xml:space="preserve"> Apart from that, there are plugins for KICAD6 that give you the ability back to</w:t>
-      </w:r>
-      <w:r>
-        <w:t xml:space="preserve"> relatively</w:t>
-      </w:r>
-      <w:r>
-        <w:t xml:space="preserve"> easily get LCSC part numbers that are required by JLCPCB</w:t>
-      </w:r>
-      <w:r>
-        <w:t xml:space="preserve"> for </w:t>
-      </w:r>
-      <w:r>
-        <w:t xml:space="preserve">PCB </w:t>
-      </w:r>
-      <w:r>
-        <w:t>assembly</w:t>
-      </w:r>
-      <w:r>
-        <w:t>.</w:t>
+    <w:p>
+      <w:r>
+        <w:drawing>
+          <wp:anchor distT="0" distB="0" distL="114300" distR="114300" simplePos="0" relativeHeight="251661312" behindDoc="0" locked="0" layoutInCell="1" allowOverlap="1" wp14:anchorId="3EA5B662" wp14:editId="3AA7B3DF">
+            <wp:simplePos x="0" y="0"/>
+            <wp:positionH relativeFrom="column">
+              <wp:posOffset>3326339</wp:posOffset>
+            </wp:positionH>
+            <wp:positionV relativeFrom="paragraph">
+              <wp:posOffset>156867</wp:posOffset>
+            </wp:positionV>
+            <wp:extent cx="3185795" cy="3602355"/>
+            <wp:effectExtent l="0" t="0" r="0" b="0"/>
+            <wp:wrapSquare wrapText="bothSides"/>
+            <wp:docPr id="5" name="Afbeelding 5" descr="Afbeelding met tekst&#10;&#10;Automatisch gegenereerde beschrijving"/>
+            <wp:cNvGraphicFramePr>
+              <a:graphicFrameLocks xmlns:a="http://schemas.openxmlformats.org/drawingml/2006/main" noChangeAspect="1"/>
+            </wp:cNvGraphicFramePr>
+            <a:graphic xmlns:a="http://schemas.openxmlformats.org/drawingml/2006/main">
+              <a:graphicData uri="http://schemas.openxmlformats.org/drawingml/2006/picture">
+                <pic:pic xmlns:pic="http://schemas.openxmlformats.org/drawingml/2006/picture">
+                  <pic:nvPicPr>
+                    <pic:cNvPr id="5" name="Afbeelding 5" descr="Afbeelding met tekst&#10;&#10;Automatisch gegenereerde beschrijving"/>
+                    <pic:cNvPicPr/>
+                  </pic:nvPicPr>
+                  <pic:blipFill>
+                    <a:blip r:embed="rId7">
+                      <a:extLst>
+                        <a:ext uri="{28A0092B-C50C-407E-A947-70E740481C1C}">
+                          <a14:useLocalDpi xmlns:a14="http://schemas.microsoft.com/office/drawing/2010/main" val="0"/>
+                        </a:ext>
+                      </a:extLst>
+                    </a:blip>
+                    <a:stretch>
+                      <a:fillRect/>
+                    </a:stretch>
+                  </pic:blipFill>
+                  <pic:spPr>
+                    <a:xfrm>
+                      <a:off x="0" y="0"/>
+                      <a:ext cx="3185795" cy="3602355"/>
+                    </a:xfrm>
+                    <a:prstGeom prst="rect">
+                      <a:avLst/>
+                    </a:prstGeom>
+                  </pic:spPr>
+                </pic:pic>
+              </a:graphicData>
+            </a:graphic>
+            <wp14:sizeRelH relativeFrom="margin">
+              <wp14:pctWidth>0</wp14:pctWidth>
+            </wp14:sizeRelH>
+            <wp14:sizeRelV relativeFrom="margin">
+              <wp14:pctHeight>0</wp14:pctHeight>
+            </wp14:sizeRelV>
+          </wp:anchor>
+        </w:drawing>
+      </w:r>
+    </w:p>
+    <w:p>
+      <w:r>
+        <w:t xml:space="preserve">The </w:t>
+      </w:r>
+      <w:proofErr w:type="spellStart"/>
+      <w:r>
+        <w:t>Rastaban</w:t>
+      </w:r>
+      <w:proofErr w:type="spellEnd"/>
+      <w:r>
+        <w:t xml:space="preserve"> project requires a printed circuit board (PCB) to be used and moved safely from one place to another. Additionally, a PCB is the best option for producing the product in larger quantities. I chose KICAD 6 for several reasons. </w:t>
+      </w:r>
+    </w:p>
+    <w:p>
+      <w:r>
+        <w:t xml:space="preserve">First, it is open-source and free, making it accessible to many hobbyists and professionals. Second, it is a good software to learn how to design PCBs. Previously, I used </w:t>
+      </w:r>
+      <w:proofErr w:type="spellStart"/>
+      <w:r>
+        <w:t>EasyEda</w:t>
+      </w:r>
+      <w:proofErr w:type="spellEnd"/>
+      <w:r>
+        <w:t xml:space="preserve">, which is proprietary. However, this comes with ads, limited access to certain features, and increased vulnerability to losing or stealing designs. In addition, I was unable to install useful plugins like an interactive BOM file, 3D model archiver, and fabrication toolkits. These limitations led me to stop using </w:t>
+      </w:r>
+      <w:proofErr w:type="spellStart"/>
+      <w:r>
+        <w:t>EasyEda</w:t>
+      </w:r>
+      <w:proofErr w:type="spellEnd"/>
+      <w:r>
+        <w:t xml:space="preserve">. However, it should be noted that using </w:t>
+      </w:r>
+      <w:proofErr w:type="spellStart"/>
+      <w:r>
+        <w:t>EasyEda's</w:t>
+      </w:r>
+      <w:proofErr w:type="spellEnd"/>
+      <w:r>
+        <w:t xml:space="preserve"> library may be the fastest and cheapest way to produce a fully assembled PCB. If you plan to assemble your PCBs yourself, this is no longer an issue. KICAD 6 also has plugins that allow you to easily obtain LCSC part numbers for PCB assembly with JLCPCB.</w:t>
       </w:r>
       <w:r>
         <w:br/>
@@ -692,7 +621,7 @@
       <w:tr>
         <w:tc>
           <w:tcPr>
-            <w:tcW w:w="3174" w:type="dxa"/>
+            <w:tcW w:w="2977" w:type="dxa"/>
           </w:tcPr>
           <w:p>
             <w:r>
@@ -702,7 +631,7 @@
         </w:tc>
         <w:tc>
           <w:tcPr>
-            <w:tcW w:w="3101" w:type="dxa"/>
+            <w:tcW w:w="2941" w:type="dxa"/>
           </w:tcPr>
           <w:p>
             <w:r>
@@ -712,7 +641,7 @@
         </w:tc>
         <w:tc>
           <w:tcPr>
-            <w:tcW w:w="2787" w:type="dxa"/>
+            <w:tcW w:w="3144" w:type="dxa"/>
           </w:tcPr>
           <w:p>
             <w:r>
@@ -724,17 +653,22 @@
       <w:tr>
         <w:tc>
           <w:tcPr>
-            <w:tcW w:w="3174" w:type="dxa"/>
-          </w:tcPr>
-          <w:p>
-            <w:r>
-              <w:t>KiCAD JLCPCB tools</w:t>
-            </w:r>
-          </w:p>
-        </w:tc>
-        <w:tc>
-          <w:tcPr>
-            <w:tcW w:w="3101" w:type="dxa"/>
+            <w:tcW w:w="2977" w:type="dxa"/>
+          </w:tcPr>
+          <w:p>
+            <w:proofErr w:type="spellStart"/>
+            <w:r>
+              <w:t>KiCAD</w:t>
+            </w:r>
+            <w:proofErr w:type="spellEnd"/>
+            <w:r>
+              <w:t xml:space="preserve"> JLCPCB tools</w:t>
+            </w:r>
+          </w:p>
+        </w:tc>
+        <w:tc>
+          <w:tcPr>
+            <w:tcW w:w="2941" w:type="dxa"/>
           </w:tcPr>
           <w:p>
             <w:r>
@@ -744,10 +678,10 @@
         </w:tc>
         <w:tc>
           <w:tcPr>
-            <w:tcW w:w="2787" w:type="dxa"/>
-          </w:tcPr>
-          <w:p>
-            <w:hyperlink r:id="rId7" w:history="1">
+            <w:tcW w:w="3144" w:type="dxa"/>
+          </w:tcPr>
+          <w:p>
+            <w:hyperlink r:id="rId8" w:history="1">
               <w:r>
                 <w:rPr>
                   <w:rStyle w:val="Hyperlink"/>
@@ -762,7 +696,7 @@
       <w:tr>
         <w:tc>
           <w:tcPr>
-            <w:tcW w:w="3174" w:type="dxa"/>
+            <w:tcW w:w="2977" w:type="dxa"/>
           </w:tcPr>
           <w:p>
             <w:r>
@@ -772,7 +706,7 @@
         </w:tc>
         <w:tc>
           <w:tcPr>
-            <w:tcW w:w="3101" w:type="dxa"/>
+            <w:tcW w:w="2941" w:type="dxa"/>
           </w:tcPr>
           <w:p>
             <w:r>
@@ -782,7 +716,7 @@
         </w:tc>
         <w:tc>
           <w:tcPr>
-            <w:tcW w:w="2787" w:type="dxa"/>
+            <w:tcW w:w="3144" w:type="dxa"/>
           </w:tcPr>
           <w:p>
             <w:r>
@@ -794,7 +728,7 @@
       <w:tr>
         <w:tc>
           <w:tcPr>
-            <w:tcW w:w="3174" w:type="dxa"/>
+            <w:tcW w:w="2977" w:type="dxa"/>
           </w:tcPr>
           <w:p>
             <w:r>
@@ -804,20 +738,25 @@
         </w:tc>
         <w:tc>
           <w:tcPr>
-            <w:tcW w:w="3101" w:type="dxa"/>
-          </w:tcPr>
-          <w:p>
-            <w:r>
-              <w:t>Annular Ring Checker, Snap Selected Footprint(s) to Grid, Fabrication Footprint Position, Move Selected Drawings to chosen Layer, Export pcb technical layers to DXF, Checking 3D missing models</w:t>
-            </w:r>
-          </w:p>
-        </w:tc>
-        <w:tc>
-          <w:tcPr>
-            <w:tcW w:w="2787" w:type="dxa"/>
-          </w:tcPr>
-          <w:p>
-            <w:r>
+            <w:tcW w:w="2941" w:type="dxa"/>
+          </w:tcPr>
+          <w:p>
+            <w:r>
+              <w:t xml:space="preserve">Annular Ring Checker, Snap Selected Footprint(s) to Grid, Fabrication Footprint Position, </w:t>
+            </w:r>
+            <w:r>
+              <w:lastRenderedPageBreak/>
+              <w:t>Move Selected Drawings to chosen Layer, Export pcb technical layers to DXF, Checking 3D missing models</w:t>
+            </w:r>
+          </w:p>
+        </w:tc>
+        <w:tc>
+          <w:tcPr>
+            <w:tcW w:w="3144" w:type="dxa"/>
+          </w:tcPr>
+          <w:p>
+            <w:r>
+              <w:lastRenderedPageBreak/>
               <w:t>Build into KICAD6</w:t>
             </w:r>
           </w:p>
@@ -826,18 +765,17 @@
       <w:tr>
         <w:tc>
           <w:tcPr>
-            <w:tcW w:w="3174" w:type="dxa"/>
-          </w:tcPr>
-          <w:p>
-            <w:r>
-              <w:lastRenderedPageBreak/>
+            <w:tcW w:w="2977" w:type="dxa"/>
+          </w:tcPr>
+          <w:p>
+            <w:r>
               <w:t>Archive 3D models</w:t>
             </w:r>
           </w:p>
         </w:tc>
         <w:tc>
           <w:tcPr>
-            <w:tcW w:w="3101" w:type="dxa"/>
+            <w:tcW w:w="2941" w:type="dxa"/>
           </w:tcPr>
           <w:p>
             <w:r>
@@ -847,7 +785,7 @@
         </w:tc>
         <w:tc>
           <w:tcPr>
-            <w:tcW w:w="2787" w:type="dxa"/>
+            <w:tcW w:w="3144" w:type="dxa"/>
           </w:tcPr>
           <w:p>
             <w:r>
@@ -859,7 +797,7 @@
       <w:tr>
         <w:tc>
           <w:tcPr>
-            <w:tcW w:w="3174" w:type="dxa"/>
+            <w:tcW w:w="2977" w:type="dxa"/>
           </w:tcPr>
           <w:p>
             <w:r>
@@ -869,7 +807,7 @@
         </w:tc>
         <w:tc>
           <w:tcPr>
-            <w:tcW w:w="3101" w:type="dxa"/>
+            <w:tcW w:w="2941" w:type="dxa"/>
           </w:tcPr>
           <w:p>
             <w:r>
@@ -879,7 +817,7 @@
         </w:tc>
         <w:tc>
           <w:tcPr>
-            <w:tcW w:w="2787" w:type="dxa"/>
+            <w:tcW w:w="3144" w:type="dxa"/>
           </w:tcPr>
           <w:p>
             <w:r>
@@ -891,7 +829,7 @@
       <w:tr>
         <w:tc>
           <w:tcPr>
-            <w:tcW w:w="3174" w:type="dxa"/>
+            <w:tcW w:w="2977" w:type="dxa"/>
           </w:tcPr>
           <w:p>
             <w:r>
@@ -901,7 +839,7 @@
         </w:tc>
         <w:tc>
           <w:tcPr>
-            <w:tcW w:w="3101" w:type="dxa"/>
+            <w:tcW w:w="2941" w:type="dxa"/>
           </w:tcPr>
           <w:p>
             <w:r>
@@ -911,7 +849,7 @@
         </w:tc>
         <w:tc>
           <w:tcPr>
-            <w:tcW w:w="2787" w:type="dxa"/>
+            <w:tcW w:w="3144" w:type="dxa"/>
           </w:tcPr>
           <w:p>
             <w:r>
@@ -923,7 +861,7 @@
       <w:tr>
         <w:tc>
           <w:tcPr>
-            <w:tcW w:w="3174" w:type="dxa"/>
+            <w:tcW w:w="2977" w:type="dxa"/>
           </w:tcPr>
           <w:p>
             <w:r>
@@ -933,7 +871,7 @@
         </w:tc>
         <w:tc>
           <w:tcPr>
-            <w:tcW w:w="3101" w:type="dxa"/>
+            <w:tcW w:w="2941" w:type="dxa"/>
           </w:tcPr>
           <w:p>
             <w:r>
@@ -943,7 +881,7 @@
         </w:tc>
         <w:tc>
           <w:tcPr>
-            <w:tcW w:w="2787" w:type="dxa"/>
+            <w:tcW w:w="3144" w:type="dxa"/>
           </w:tcPr>
           <w:p>
             <w:r>
@@ -955,22 +893,29 @@
       <w:tr>
         <w:tc>
           <w:tcPr>
-            <w:tcW w:w="3174" w:type="dxa"/>
-          </w:tcPr>
-          <w:p>
+            <w:tcW w:w="2977" w:type="dxa"/>
+          </w:tcPr>
+          <w:p>
+            <w:proofErr w:type="spellStart"/>
             <w:r>
               <w:t>Freerouting</w:t>
             </w:r>
-          </w:p>
-        </w:tc>
-        <w:tc>
-          <w:tcPr>
-            <w:tcW w:w="3101" w:type="dxa"/>
-          </w:tcPr>
-          <w:p>
-            <w:r>
-              <w:t>Auto router for Kicad</w:t>
-            </w:r>
+            <w:proofErr w:type="spellEnd"/>
+          </w:p>
+        </w:tc>
+        <w:tc>
+          <w:tcPr>
+            <w:tcW w:w="2941" w:type="dxa"/>
+          </w:tcPr>
+          <w:p>
+            <w:r>
+              <w:t xml:space="preserve">Auto router for </w:t>
+            </w:r>
+            <w:proofErr w:type="spellStart"/>
+            <w:r>
+              <w:t>Kicad</w:t>
+            </w:r>
+            <w:proofErr w:type="spellEnd"/>
             <w:r>
               <w:t>. It draws all the connections between components for you</w:t>
             </w:r>
@@ -984,7 +929,7 @@
         </w:tc>
         <w:tc>
           <w:tcPr>
-            <w:tcW w:w="2787" w:type="dxa"/>
+            <w:tcW w:w="3144" w:type="dxa"/>
           </w:tcPr>
           <w:p>
             <w:r>
@@ -997,11 +942,6 @@
         </w:tc>
       </w:tr>
     </w:tbl>
-    <w:p>
-      <w:pPr>
-        <w:pStyle w:val="Lijstalinea"/>
-      </w:pPr>
-    </w:p>
     <w:p>
       <w:pPr>
         <w:pStyle w:val="Kop1"/>
@@ -1009,16 +949,96 @@
           <w:bottom w:val="dotted" w:sz="24" w:space="0" w:color="auto"/>
         </w:pBdr>
       </w:pPr>
-      <w:r>
+    </w:p>
+    <w:p>
+      <w:pPr>
+        <w:rPr>
+          <w:rFonts w:asciiTheme="majorHAnsi" w:eastAsiaTheme="majorEastAsia" w:hAnsiTheme="majorHAnsi" w:cstheme="majorBidi"/>
+          <w:color w:val="2F5496" w:themeColor="accent1" w:themeShade="BF"/>
+          <w:sz w:val="32"/>
+          <w:szCs w:val="32"/>
+        </w:rPr>
+      </w:pPr>
+      <w:r>
+        <w:br w:type="page"/>
+      </w:r>
+    </w:p>
+    <w:p>
+      <w:pPr>
+        <w:pStyle w:val="Kop1"/>
+        <w:pBdr>
+          <w:bottom w:val="dotted" w:sz="24" w:space="0" w:color="auto"/>
+        </w:pBdr>
+      </w:pPr>
+      <w:r>
+        <w:lastRenderedPageBreak/>
         <w:t>How to learn KICAD6</w:t>
       </w:r>
     </w:p>
-    <w:p/>
+    <w:p>
+      <w:r>
+        <w:drawing>
+          <wp:anchor distT="0" distB="0" distL="114300" distR="114300" simplePos="0" relativeHeight="251660288" behindDoc="0" locked="0" layoutInCell="1" allowOverlap="1" wp14:anchorId="1A72ED5D" wp14:editId="3E40713B">
+            <wp:simplePos x="0" y="0"/>
+            <wp:positionH relativeFrom="page">
+              <wp:posOffset>4502785</wp:posOffset>
+            </wp:positionH>
+            <wp:positionV relativeFrom="paragraph">
+              <wp:posOffset>104775</wp:posOffset>
+            </wp:positionV>
+            <wp:extent cx="2958465" cy="2749550"/>
+            <wp:effectExtent l="0" t="0" r="0" b="0"/>
+            <wp:wrapSquare wrapText="bothSides"/>
+            <wp:docPr id="7" name="Afbeelding 7" descr="Afbeelding met tekst&#10;&#10;Automatisch gegenereerde beschrijving"/>
+            <wp:cNvGraphicFramePr>
+              <a:graphicFrameLocks xmlns:a="http://schemas.openxmlformats.org/drawingml/2006/main" noChangeAspect="1"/>
+            </wp:cNvGraphicFramePr>
+            <a:graphic xmlns:a="http://schemas.openxmlformats.org/drawingml/2006/main">
+              <a:graphicData uri="http://schemas.openxmlformats.org/drawingml/2006/picture">
+                <pic:pic xmlns:pic="http://schemas.openxmlformats.org/drawingml/2006/picture">
+                  <pic:nvPicPr>
+                    <pic:cNvPr id="7" name="Afbeelding 7" descr="Afbeelding met tekst&#10;&#10;Automatisch gegenereerde beschrijving"/>
+                    <pic:cNvPicPr/>
+                  </pic:nvPicPr>
+                  <pic:blipFill>
+                    <a:blip r:embed="rId9" cstate="print">
+                      <a:extLst>
+                        <a:ext uri="{28A0092B-C50C-407E-A947-70E740481C1C}">
+                          <a14:useLocalDpi xmlns:a14="http://schemas.microsoft.com/office/drawing/2010/main" val="0"/>
+                        </a:ext>
+                      </a:extLst>
+                    </a:blip>
+                    <a:stretch>
+                      <a:fillRect/>
+                    </a:stretch>
+                  </pic:blipFill>
+                  <pic:spPr>
+                    <a:xfrm>
+                      <a:off x="0" y="0"/>
+                      <a:ext cx="2958465" cy="2749550"/>
+                    </a:xfrm>
+                    <a:prstGeom prst="rect">
+                      <a:avLst/>
+                    </a:prstGeom>
+                  </pic:spPr>
+                </pic:pic>
+              </a:graphicData>
+            </a:graphic>
+            <wp14:sizeRelH relativeFrom="margin">
+              <wp14:pctWidth>0</wp14:pctWidth>
+            </wp14:sizeRelH>
+            <wp14:sizeRelV relativeFrom="margin">
+              <wp14:pctHeight>0</wp14:pctHeight>
+            </wp14:sizeRelV>
+          </wp:anchor>
+        </w:drawing>
+      </w:r>
+    </w:p>
     <w:p>
       <w:r>
         <w:t xml:space="preserve">I learned KICAD6 by following </w:t>
       </w:r>
-      <w:hyperlink r:id="rId8" w:history="1">
+      <w:hyperlink r:id="rId10" w:history="1">
         <w:r>
           <w:rPr>
             <w:rStyle w:val="Hyperlink"/>
@@ -1048,6 +1068,10 @@
         <w:t xml:space="preserve">. </w:t>
       </w:r>
     </w:p>
+    <w:p/>
+    <w:p/>
+    <w:p/>
+    <w:p/>
     <w:p>
       <w:pPr>
         <w:pStyle w:val="Kop1"/>
@@ -1056,23 +1080,53 @@
         </w:pBdr>
       </w:pPr>
       <w:r>
-        <w:lastRenderedPageBreak/>
         <w:t>The design approach</w:t>
       </w:r>
     </w:p>
     <w:p>
       <w:r>
+        <w:br/>
+        <w:t>Creating a PCB is always following trough 2 stages</w:t>
+      </w:r>
+      <w:r>
+        <w:t xml:space="preserve"> (as shown </w:t>
+      </w:r>
+      <w:r>
+        <w:t>in the picture right)</w:t>
+      </w:r>
+    </w:p>
+    <w:p>
+      <w:pPr>
+        <w:pStyle w:val="Lijstalinea"/>
+        <w:numPr>
+          <w:ilvl w:val="0"/>
+          <w:numId w:val="3"/>
+        </w:numPr>
+      </w:pPr>
+      <w:r>
+        <w:t>Create the schematic</w:t>
+      </w:r>
+    </w:p>
+    <w:p>
+      <w:pPr>
+        <w:pStyle w:val="Lijstalinea"/>
+        <w:numPr>
+          <w:ilvl w:val="0"/>
+          <w:numId w:val="3"/>
+        </w:numPr>
+      </w:pPr>
+      <w:r>
         <w:rPr>
           <w:noProof/>
         </w:rPr>
         <w:drawing>
-          <wp:anchor distT="0" distB="0" distL="114300" distR="114300" simplePos="0" relativeHeight="251659264" behindDoc="0" locked="0" layoutInCell="1" allowOverlap="1" wp14:anchorId="747C4CFB" wp14:editId="5E47E165">
+          <wp:anchor distT="0" distB="0" distL="114300" distR="114300" simplePos="0" relativeHeight="251659264" behindDoc="0" locked="0" layoutInCell="1" allowOverlap="1" wp14:anchorId="747C4CFB" wp14:editId="742CC014">
             <wp:simplePos x="0" y="0"/>
             <wp:positionH relativeFrom="page">
-              <wp:posOffset>2885440</wp:posOffset>
+              <wp:align>right</wp:align>
             </wp:positionH>
             <wp:positionV relativeFrom="paragraph">
-              <wp:posOffset>81915</wp:posOffset>
+              <wp:posOffset>4445</wp:posOffset>
             </wp:positionV>
             <wp:extent cx="4674870" cy="2630170"/>
             <wp:effectExtent l="0" t="0" r="0" b="0"/>
@@ -1091,7 +1145,7 @@
                     </pic:cNvPicPr>
                   </pic:nvPicPr>
                   <pic:blipFill>
-                    <a:blip r:embed="rId9" cstate="print">
+                    <a:blip r:embed="rId11" cstate="print">
                       <a:extLst>
                         <a:ext uri="{28A0092B-C50C-407E-A947-70E740481C1C}">
                           <a14:useLocalDpi xmlns:a14="http://schemas.microsoft.com/office/drawing/2010/main" val="0"/>
@@ -1129,37 +1183,6 @@
         </w:drawing>
       </w:r>
       <w:r>
-        <w:br/>
-        <w:t>Creating a PCB is always following trough 2 stages</w:t>
-      </w:r>
-      <w:r>
-        <w:t xml:space="preserve"> (as shown </w:t>
-      </w:r>
-      <w:r>
-        <w:t>in the picture right)</w:t>
-      </w:r>
-    </w:p>
-    <w:p>
-      <w:pPr>
-        <w:pStyle w:val="Lijstalinea"/>
-        <w:numPr>
-          <w:ilvl w:val="0"/>
-          <w:numId w:val="3"/>
-        </w:numPr>
-      </w:pPr>
-      <w:r>
-        <w:t>Create the schematic</w:t>
-      </w:r>
-    </w:p>
-    <w:p>
-      <w:pPr>
-        <w:pStyle w:val="Lijstalinea"/>
-        <w:numPr>
-          <w:ilvl w:val="0"/>
-          <w:numId w:val="3"/>
-        </w:numPr>
-      </w:pPr>
-      <w:r>
         <w:t>Create the PCB</w:t>
       </w:r>
     </w:p>
@@ -1198,7 +1221,7 @@
                     </pic:cNvPicPr>
                   </pic:nvPicPr>
                   <pic:blipFill>
-                    <a:blip r:embed="rId10" cstate="print">
+                    <a:blip r:embed="rId12" cstate="print">
                       <a:extLst>
                         <a:ext uri="{28A0092B-C50C-407E-A947-70E740481C1C}">
                           <a14:useLocalDpi xmlns:a14="http://schemas.microsoft.com/office/drawing/2010/main" val="0"/>
@@ -1251,7 +1274,7 @@
                     </pic:cNvPicPr>
                   </pic:nvPicPr>
                   <pic:blipFill>
-                    <a:blip r:embed="rId11" cstate="print">
+                    <a:blip r:embed="rId13" cstate="print">
                       <a:extLst>
                         <a:ext uri="{28A0092B-C50C-407E-A947-70E740481C1C}">
                           <a14:useLocalDpi xmlns:a14="http://schemas.microsoft.com/office/drawing/2010/main" val="0"/>

</xml_diff>

<commit_message>
added plugin to kicad6
</commit_message>
<xml_diff>
--- a/Documentation/KiCad.docx
+++ b/Documentation/KiCad.docx
@@ -488,6 +488,9 @@
     </w:p>
     <w:p>
       <w:r>
+        <w:rPr>
+          <w:noProof/>
+        </w:rPr>
         <w:drawing>
           <wp:anchor distT="0" distB="0" distL="114300" distR="114300" simplePos="0" relativeHeight="251661312" behindDoc="0" locked="0" layoutInCell="1" allowOverlap="1" wp14:anchorId="3EA5B662" wp14:editId="3AA7B3DF">
             <wp:simplePos x="0" y="0"/>
@@ -547,44 +550,12 @@
     </w:p>
     <w:p>
       <w:r>
-        <w:t xml:space="preserve">The </w:t>
-      </w:r>
-      <w:proofErr w:type="spellStart"/>
-      <w:r>
-        <w:t>Rastaban</w:t>
-      </w:r>
-      <w:proofErr w:type="spellEnd"/>
-      <w:r>
-        <w:t xml:space="preserve"> project requires a printed circuit board (PCB) to be used and moved safely from one place to another. Additionally, a PCB is the best option for producing the product in larger quantities. I chose KICAD 6 for several reasons. </w:t>
-      </w:r>
-    </w:p>
-    <w:p>
-      <w:r>
-        <w:t xml:space="preserve">First, it is open-source and free, making it accessible to many hobbyists and professionals. Second, it is a good software to learn how to design PCBs. Previously, I used </w:t>
-      </w:r>
-      <w:proofErr w:type="spellStart"/>
-      <w:r>
-        <w:t>EasyEda</w:t>
-      </w:r>
-      <w:proofErr w:type="spellEnd"/>
-      <w:r>
-        <w:t xml:space="preserve">, which is proprietary. However, this comes with ads, limited access to certain features, and increased vulnerability to losing or stealing designs. In addition, I was unable to install useful plugins like an interactive BOM file, 3D model archiver, and fabrication toolkits. These limitations led me to stop using </w:t>
-      </w:r>
-      <w:proofErr w:type="spellStart"/>
-      <w:r>
-        <w:t>EasyEda</w:t>
-      </w:r>
-      <w:proofErr w:type="spellEnd"/>
-      <w:r>
-        <w:t xml:space="preserve">. However, it should be noted that using </w:t>
-      </w:r>
-      <w:proofErr w:type="spellStart"/>
-      <w:r>
-        <w:t>EasyEda's</w:t>
-      </w:r>
-      <w:proofErr w:type="spellEnd"/>
-      <w:r>
-        <w:t xml:space="preserve"> library may be the fastest and cheapest way to produce a fully assembled PCB. If you plan to assemble your PCBs yourself, this is no longer an issue. KICAD 6 also has plugins that allow you to easily obtain LCSC part numbers for PCB assembly with JLCPCB.</w:t>
+        <w:t xml:space="preserve">The Rastaban project requires a printed circuit board (PCB) to be used and moved safely from one place to another. Additionally, a PCB is the best option for producing the product in larger quantities. I chose KICAD 6 for several reasons. </w:t>
+      </w:r>
+    </w:p>
+    <w:p>
+      <w:r>
+        <w:t>First, it is open-source and free, making it accessible to many hobbyists and professionals. Second, it is a good software to learn how to design PCBs. Previously, I used EasyEda, which is proprietary. However, this comes with ads, limited access to certain features, and increased vulnerability to losing or stealing designs. In addition, I was unable to install useful plugins like an interactive BOM file, 3D model archiver, and fabrication toolkits. These limitations led me to stop using EasyEda. However, it should be noted that using EasyEda's library may be the fastest and cheapest way to produce a fully assembled PCB. If you plan to assemble your PCBs yourself, this is no longer an issue. KICAD 6 also has plugins that allow you to easily obtain LCSC part numbers for PCB assembly with JLCPCB.</w:t>
       </w:r>
       <w:r>
         <w:br/>
@@ -656,13 +627,8 @@
             <w:tcW w:w="2977" w:type="dxa"/>
           </w:tcPr>
           <w:p>
-            <w:proofErr w:type="spellStart"/>
-            <w:r>
-              <w:t>KiCAD</w:t>
-            </w:r>
-            <w:proofErr w:type="spellEnd"/>
-            <w:r>
-              <w:t xml:space="preserve"> JLCPCB tools</w:t>
+            <w:r>
+              <w:t>KiCAD JLCPCB tools</w:t>
             </w:r>
           </w:p>
         </w:tc>
@@ -896,11 +862,9 @@
             <w:tcW w:w="2977" w:type="dxa"/>
           </w:tcPr>
           <w:p>
-            <w:proofErr w:type="spellStart"/>
             <w:r>
               <w:t>Freerouting</w:t>
             </w:r>
-            <w:proofErr w:type="spellEnd"/>
           </w:p>
         </w:tc>
         <w:tc>
@@ -909,13 +873,8 @@
           </w:tcPr>
           <w:p>
             <w:r>
-              <w:t xml:space="preserve">Auto router for </w:t>
-            </w:r>
-            <w:proofErr w:type="spellStart"/>
-            <w:r>
-              <w:t>Kicad</w:t>
-            </w:r>
-            <w:proofErr w:type="spellEnd"/>
+              <w:t>Auto router for Kicad</w:t>
+            </w:r>
             <w:r>
               <w:t>. It draws all the connections between components for you</w:t>
             </w:r>
@@ -937,6 +896,38 @@
             </w:r>
             <w:r>
               <w:t>(requires Java)</w:t>
+            </w:r>
+          </w:p>
+        </w:tc>
+      </w:tr>
+      <w:tr>
+        <w:tc>
+          <w:tcPr>
+            <w:tcW w:w="2977" w:type="dxa"/>
+          </w:tcPr>
+          <w:p>
+            <w:r>
+              <w:t>Board2PDF</w:t>
+            </w:r>
+          </w:p>
+        </w:tc>
+        <w:tc>
+          <w:tcPr>
+            <w:tcW w:w="2941" w:type="dxa"/>
+          </w:tcPr>
+          <w:p>
+            <w:r>
+              <w:t xml:space="preserve">Makes a pdf of the PCB. You can choose what you want to show on the PDF. </w:t>
+            </w:r>
+          </w:p>
+        </w:tc>
+        <w:tc>
+          <w:tcPr>
+            <w:tcW w:w="3144" w:type="dxa"/>
+          </w:tcPr>
+          <w:p>
+            <w:r>
+              <w:t>Build into KICAD6</w:t>
             </w:r>
           </w:p>
         </w:tc>
@@ -977,6 +968,9 @@
     </w:p>
     <w:p>
       <w:r>
+        <w:rPr>
+          <w:noProof/>
+        </w:rPr>
         <w:drawing>
           <wp:anchor distT="0" distB="0" distL="114300" distR="114300" simplePos="0" relativeHeight="251660288" behindDoc="0" locked="0" layoutInCell="1" allowOverlap="1" wp14:anchorId="1A72ED5D" wp14:editId="3E40713B">
             <wp:simplePos x="0" y="0"/>

</xml_diff>